<commit_message>
More minor typo fixes
</commit_message>
<xml_diff>
--- a/docs/BaoCaoDuAn_PTTKHT.docx
+++ b/docs/BaoCaoDuAn_PTTKHT.docx
@@ -3183,12 +3183,12 @@
         <w:tblLook w:val="04A0" w:firstRow="1" w:lastRow="0" w:firstColumn="1" w:lastColumn="0" w:noHBand="0" w:noVBand="1"/>
       </w:tblPr>
       <w:tblGrid>
-        <w:gridCol w:w="708"/>
-        <w:gridCol w:w="1384"/>
-        <w:gridCol w:w="1841"/>
-        <w:gridCol w:w="1500"/>
-        <w:gridCol w:w="1334"/>
-        <w:gridCol w:w="1291"/>
+        <w:gridCol w:w="709"/>
+        <w:gridCol w:w="1388"/>
+        <w:gridCol w:w="1851"/>
+        <w:gridCol w:w="1476"/>
+        <w:gridCol w:w="1339"/>
+        <w:gridCol w:w="1295"/>
       </w:tblGrid>
       <w:tr>
         <w:tc>
@@ -3552,8 +3552,15 @@
             <w:r>
               <w:rPr>
                 <w:noProof/>
-              </w:rPr>
-              <w:t>Nvarchar</w:t>
+                <w:lang w:val="en-US"/>
+              </w:rPr>
+              <w:t>V</w:t>
+            </w:r>
+            <w:r>
+              <w:rPr>
+                <w:noProof/>
+              </w:rPr>
+              <w:t>archar</w:t>
             </w:r>
           </w:p>
         </w:tc>
@@ -3744,10 +3751,10 @@
       <w:tblGrid>
         <w:gridCol w:w="708"/>
         <w:gridCol w:w="1453"/>
-        <w:gridCol w:w="1741"/>
-        <w:gridCol w:w="1257"/>
+        <w:gridCol w:w="1747"/>
+        <w:gridCol w:w="1246"/>
         <w:gridCol w:w="973"/>
-        <w:gridCol w:w="1926"/>
+        <w:gridCol w:w="1931"/>
       </w:tblGrid>
       <w:tr>
         <w:tc>
@@ -4097,8 +4104,15 @@
             <w:r>
               <w:rPr>
                 <w:noProof/>
-              </w:rPr>
-              <w:t>Nvarchar</w:t>
+                <w:lang w:val="en-US"/>
+              </w:rPr>
+              <w:t>V</w:t>
+            </w:r>
+            <w:r>
+              <w:rPr>
+                <w:noProof/>
+              </w:rPr>
+              <w:t>archar</w:t>
             </w:r>
           </w:p>
         </w:tc>
@@ -4231,7 +4245,14 @@
                 <w:noProof/>
                 <w:lang w:val="en-US"/>
               </w:rPr>
-              <w:t>Nvarchar</w:t>
+              <w:t>V</w:t>
+            </w:r>
+            <w:r>
+              <w:rPr>
+                <w:noProof/>
+                <w:lang w:val="en-US"/>
+              </w:rPr>
+              <w:t>archar</w:t>
             </w:r>
           </w:p>
         </w:tc>

</xml_diff>

<commit_message>
More minor typos fixed
</commit_message>
<xml_diff>
--- a/docs/BaoCaoDuAn_PTTKHT.docx
+++ b/docs/BaoCaoDuAn_PTTKHT.docx
@@ -9336,7 +9336,21 @@
           <w:noProof/>
           <w:lang w:val="en-US"/>
         </w:rPr>
-        <w:t>Nút Home và Product điều hướng người dùng tới trang chủ.</w:t>
+        <w:t>Nút Home và Product</w:t>
+      </w:r>
+      <w:r>
+        <w:rPr>
+          <w:noProof/>
+          <w:lang w:val="en-US"/>
+        </w:rPr>
+        <w:t>s</w:t>
+      </w:r>
+      <w:r>
+        <w:rPr>
+          <w:noProof/>
+          <w:lang w:val="en-US"/>
+        </w:rPr>
+        <w:t xml:space="preserve"> điều hướng người dùng tới trang chủ.</w:t>
       </w:r>
     </w:p>
     <w:p>

</xml_diff>